<commit_message>
Clarification graphique sur +1 pour T1
</commit_message>
<xml_diff>
--- a/Donjons-et-Barons-les-regles-avec-diversité.docx
+++ b/Donjons-et-Barons-les-regles-avec-diversité.docx
@@ -352,22 +352,10 @@
         <w:rPr>
           <w:color w:val="FF0000"/>
         </w:rPr>
-        <w:t>3</w:t>
+        <w:t xml:space="preserve">3 points </w:t>
       </w:r>
       <w:r>
-        <w:rPr>
-          <w:color w:val="FF0000"/>
-        </w:rPr>
-        <w:t xml:space="preserve"> points </w:t>
-      </w:r>
-      <w:r>
-        <w:t xml:space="preserve">pour </w:t>
-      </w:r>
-      <w:r>
-        <w:t>3</w:t>
-      </w:r>
-      <w:r>
-        <w:t xml:space="preserve"> </w:t>
+        <w:t xml:space="preserve">pour 3 </w:t>
       </w:r>
       <w:r>
         <w:rPr>
@@ -403,22 +391,10 @@
         <w:rPr>
           <w:color w:val="FF0000"/>
         </w:rPr>
-        <w:t>4</w:t>
+        <w:t xml:space="preserve">4 points </w:t>
       </w:r>
       <w:r>
-        <w:rPr>
-          <w:color w:val="FF0000"/>
-        </w:rPr>
-        <w:t xml:space="preserve"> points </w:t>
-      </w:r>
-      <w:r>
-        <w:t xml:space="preserve">pour </w:t>
-      </w:r>
-      <w:r>
-        <w:t>4</w:t>
-      </w:r>
-      <w:r>
-        <w:t xml:space="preserve"> </w:t>
+        <w:t xml:space="preserve">pour 4 </w:t>
       </w:r>
       <w:r>
         <w:rPr>
@@ -1557,7 +1533,7 @@
               <mc:AlternateContent>
                 <mc:Choice Requires="wpc">
                   <w:drawing>
-                    <wp:inline distT="0" distB="0" distL="0" distR="0" wp14:anchorId="1194A8DA" wp14:editId="54E64065">
+                    <wp:inline distT="0" distB="0" distL="0" distR="0" wp14:anchorId="1194A8DA" wp14:editId="711F42D4">
                       <wp:extent cx="2337207" cy="423545"/>
                       <wp:effectExtent l="0" t="0" r="6350" b="0"/>
                       <wp:docPr id="442886982" name="Zone de dessin 5"/>
@@ -1796,7 +1772,7 @@
               <mc:AlternateContent>
                 <mc:Choice Requires="wpc">
                   <w:drawing>
-                    <wp:inline distT="0" distB="0" distL="0" distR="0" wp14:anchorId="0C6AECCE" wp14:editId="1961B840">
+                    <wp:inline distT="0" distB="0" distL="0" distR="0" wp14:anchorId="0C6AECCE" wp14:editId="77D99468">
                       <wp:extent cx="2351837" cy="423545"/>
                       <wp:effectExtent l="0" t="0" r="0" b="0"/>
                       <wp:docPr id="313718757" name="Zone de dessin 5"/>
@@ -1963,10 +1939,7 @@
               <w:jc w:val="center"/>
             </w:pPr>
             <w:r>
-              <w:t>1</w:t>
-            </w:r>
-            <w:r>
-              <w:t>4</w:t>
+              <w:t>14</w:t>
             </w:r>
           </w:p>
         </w:tc>
@@ -2022,7 +1995,7 @@
               <mc:AlternateContent>
                 <mc:Choice Requires="wpc">
                   <w:drawing>
-                    <wp:inline distT="0" distB="0" distL="0" distR="0" wp14:anchorId="13C15CB3" wp14:editId="74090715">
+                    <wp:inline distT="0" distB="0" distL="0" distR="0" wp14:anchorId="13C15CB3" wp14:editId="648C5D06">
                       <wp:extent cx="2351837" cy="423545"/>
                       <wp:effectExtent l="0" t="0" r="0" b="0"/>
                       <wp:docPr id="1650422637" name="Zone de dessin 5"/>
@@ -2189,10 +2162,7 @@
               <w:jc w:val="center"/>
             </w:pPr>
             <w:r>
-              <w:t>1</w:t>
-            </w:r>
-            <w:r>
-              <w:t>3</w:t>
+              <w:t>13</w:t>
             </w:r>
           </w:p>
         </w:tc>
@@ -2248,7 +2218,7 @@
               <mc:AlternateContent>
                 <mc:Choice Requires="wpc">
                   <w:drawing>
-                    <wp:inline distT="0" distB="0" distL="0" distR="0" wp14:anchorId="1E31E86A" wp14:editId="1FD97277">
+                    <wp:inline distT="0" distB="0" distL="0" distR="0" wp14:anchorId="1E31E86A" wp14:editId="4E59C2A0">
                       <wp:extent cx="2296414" cy="423545"/>
                       <wp:effectExtent l="0" t="0" r="8890" b="0"/>
                       <wp:docPr id="646657811" name="Zone de dessin 5"/>
@@ -2517,6 +2487,7 @@
       <w:tblGrid>
         <w:gridCol w:w="2118"/>
         <w:gridCol w:w="913"/>
+        <w:gridCol w:w="222"/>
         <w:gridCol w:w="328"/>
         <w:gridCol w:w="328"/>
         <w:gridCol w:w="328"/>
@@ -2590,6 +2561,27 @@
         <w:tc>
           <w:tcPr>
             <w:tcW w:w="0" w:type="auto"/>
+            <w:tcBorders>
+              <w:top w:val="single" w:sz="4" w:space="0" w:color="auto"/>
+              <w:left w:val="single" w:sz="4" w:space="0" w:color="auto"/>
+              <w:bottom w:val="nil"/>
+              <w:right w:val="single" w:sz="4" w:space="0" w:color="auto"/>
+            </w:tcBorders>
+            <w:shd w:val="clear" w:color="auto" w:fill="auto"/>
+          </w:tcPr>
+          <w:p>
+            <w:pPr>
+              <w:jc w:val="center"/>
+              <w:rPr>
+                <w:b/>
+                <w:bCs/>
+              </w:rPr>
+            </w:pPr>
+          </w:p>
+        </w:tc>
+        <w:tc>
+          <w:tcPr>
+            <w:tcW w:w="0" w:type="auto"/>
             <w:gridSpan w:val="6"/>
             <w:tcBorders>
               <w:top w:val="single" w:sz="4" w:space="0" w:color="auto"/>
@@ -2677,13 +2669,12 @@
           <w:tcPr>
             <w:tcW w:w="0" w:type="auto"/>
             <w:tcBorders>
-              <w:top w:val="single" w:sz="4" w:space="0" w:color="auto"/>
+              <w:top w:val="nil"/>
               <w:left w:val="single" w:sz="4" w:space="0" w:color="auto"/>
-              <w:bottom w:val="single" w:sz="4" w:space="0" w:color="auto"/>
+              <w:bottom w:val="nil"/>
               <w:right w:val="single" w:sz="4" w:space="0" w:color="auto"/>
             </w:tcBorders>
-            <w:shd w:val="pct10" w:color="auto" w:fill="auto"/>
-            <w:vAlign w:val="center"/>
+            <w:shd w:val="clear" w:color="auto" w:fill="auto"/>
           </w:tcPr>
           <w:p>
             <w:pPr>
@@ -2693,13 +2684,6 @@
                 <w:bCs/>
               </w:rPr>
             </w:pPr>
-            <w:r>
-              <w:rPr>
-                <w:b/>
-                <w:bCs/>
-              </w:rPr>
-              <w:t>1</w:t>
-            </w:r>
           </w:p>
         </w:tc>
         <w:tc>
@@ -2727,7 +2711,7 @@
                 <w:b/>
                 <w:bCs/>
               </w:rPr>
-              <w:t>2</w:t>
+              <w:t>1</w:t>
             </w:r>
           </w:p>
         </w:tc>
@@ -2756,7 +2740,7 @@
                 <w:b/>
                 <w:bCs/>
               </w:rPr>
-              <w:t>3</w:t>
+              <w:t>2</w:t>
             </w:r>
           </w:p>
         </w:tc>
@@ -2785,7 +2769,7 @@
                 <w:b/>
                 <w:bCs/>
               </w:rPr>
-              <w:t>4</w:t>
+              <w:t>3</w:t>
             </w:r>
           </w:p>
         </w:tc>
@@ -2814,7 +2798,7 @@
                 <w:b/>
                 <w:bCs/>
               </w:rPr>
-              <w:t>5</w:t>
+              <w:t>4</w:t>
             </w:r>
           </w:p>
         </w:tc>
@@ -2843,36 +2827,10 @@
                 <w:b/>
                 <w:bCs/>
               </w:rPr>
-              <w:t>6</w:t>
-            </w:r>
-          </w:p>
-        </w:tc>
-        <w:tc>
-          <w:tcPr>
-            <w:tcW w:w="0" w:type="auto"/>
-            <w:tcBorders>
-              <w:top w:val="nil"/>
-              <w:left w:val="single" w:sz="4" w:space="0" w:color="auto"/>
-              <w:bottom w:val="single" w:sz="4" w:space="0" w:color="auto"/>
-              <w:right w:val="nil"/>
-            </w:tcBorders>
-            <w:vAlign w:val="center"/>
-          </w:tcPr>
-          <w:p>
-            <w:pPr>
-              <w:jc w:val="center"/>
-              <w:rPr>
-                <w:b/>
-                <w:bCs/>
-              </w:rPr>
-            </w:pPr>
-          </w:p>
-        </w:tc>
-      </w:tr>
-      <w:tr>
-        <w:trPr>
-          <w:jc w:val="center"/>
-        </w:trPr>
+              <w:t>5</w:t>
+            </w:r>
+          </w:p>
+        </w:tc>
         <w:tc>
           <w:tcPr>
             <w:tcW w:w="0" w:type="auto"/>
@@ -2888,6 +2846,61 @@
           <w:p>
             <w:pPr>
               <w:jc w:val="center"/>
+              <w:rPr>
+                <w:b/>
+                <w:bCs/>
+              </w:rPr>
+            </w:pPr>
+            <w:r>
+              <w:rPr>
+                <w:b/>
+                <w:bCs/>
+              </w:rPr>
+              <w:t>6</w:t>
+            </w:r>
+          </w:p>
+        </w:tc>
+        <w:tc>
+          <w:tcPr>
+            <w:tcW w:w="0" w:type="auto"/>
+            <w:tcBorders>
+              <w:top w:val="nil"/>
+              <w:left w:val="single" w:sz="4" w:space="0" w:color="auto"/>
+              <w:bottom w:val="single" w:sz="4" w:space="0" w:color="auto"/>
+              <w:right w:val="nil"/>
+            </w:tcBorders>
+            <w:vAlign w:val="center"/>
+          </w:tcPr>
+          <w:p>
+            <w:pPr>
+              <w:jc w:val="center"/>
+              <w:rPr>
+                <w:b/>
+                <w:bCs/>
+              </w:rPr>
+            </w:pPr>
+          </w:p>
+        </w:tc>
+      </w:tr>
+      <w:tr>
+        <w:trPr>
+          <w:jc w:val="center"/>
+        </w:trPr>
+        <w:tc>
+          <w:tcPr>
+            <w:tcW w:w="0" w:type="auto"/>
+            <w:tcBorders>
+              <w:top w:val="single" w:sz="4" w:space="0" w:color="auto"/>
+              <w:left w:val="single" w:sz="4" w:space="0" w:color="auto"/>
+              <w:bottom w:val="single" w:sz="4" w:space="0" w:color="auto"/>
+              <w:right w:val="single" w:sz="4" w:space="0" w:color="auto"/>
+            </w:tcBorders>
+            <w:shd w:val="pct10" w:color="auto" w:fill="auto"/>
+            <w:vAlign w:val="center"/>
+          </w:tcPr>
+          <w:p>
+            <w:pPr>
+              <w:jc w:val="center"/>
             </w:pPr>
             <w:r>
               <w:rPr>
@@ -2926,21 +2939,17 @@
           <w:tcPr>
             <w:tcW w:w="0" w:type="auto"/>
             <w:tcBorders>
-              <w:top w:val="single" w:sz="4" w:space="0" w:color="auto"/>
+              <w:top w:val="nil"/>
               <w:left w:val="single" w:sz="4" w:space="0" w:color="auto"/>
-              <w:bottom w:val="single" w:sz="4" w:space="0" w:color="auto"/>
+              <w:bottom w:val="nil"/>
               <w:right w:val="single" w:sz="4" w:space="0" w:color="auto"/>
             </w:tcBorders>
-            <w:shd w:val="clear" w:color="auto" w:fill="92D050"/>
-            <w:vAlign w:val="center"/>
-          </w:tcPr>
-          <w:p>
-            <w:pPr>
-              <w:jc w:val="center"/>
-            </w:pPr>
-            <w:r>
-              <w:t>1</w:t>
-            </w:r>
+            <w:shd w:val="clear" w:color="auto" w:fill="auto"/>
+          </w:tcPr>
+          <w:p>
+            <w:pPr>
+              <w:jc w:val="center"/>
+            </w:pPr>
           </w:p>
         </w:tc>
         <w:tc>
@@ -2973,15 +2982,15 @@
               <w:bottom w:val="single" w:sz="4" w:space="0" w:color="auto"/>
               <w:right w:val="single" w:sz="4" w:space="0" w:color="auto"/>
             </w:tcBorders>
-            <w:shd w:val="clear" w:color="auto" w:fill="FFFF00"/>
-            <w:vAlign w:val="center"/>
-          </w:tcPr>
-          <w:p>
-            <w:pPr>
-              <w:jc w:val="center"/>
-            </w:pPr>
-            <w:r>
-              <w:t>2</w:t>
+            <w:shd w:val="clear" w:color="auto" w:fill="92D050"/>
+            <w:vAlign w:val="center"/>
+          </w:tcPr>
+          <w:p>
+            <w:pPr>
+              <w:jc w:val="center"/>
+            </w:pPr>
+            <w:r>
+              <w:t>1</w:t>
             </w:r>
           </w:p>
         </w:tc>
@@ -3015,15 +3024,15 @@
               <w:bottom w:val="single" w:sz="4" w:space="0" w:color="auto"/>
               <w:right w:val="single" w:sz="4" w:space="0" w:color="auto"/>
             </w:tcBorders>
-            <w:shd w:val="clear" w:color="auto" w:fill="FFC000"/>
-            <w:vAlign w:val="center"/>
-          </w:tcPr>
-          <w:p>
-            <w:pPr>
-              <w:jc w:val="center"/>
-            </w:pPr>
-            <w:r>
-              <w:t>3</w:t>
+            <w:shd w:val="clear" w:color="auto" w:fill="FFFF00"/>
+            <w:vAlign w:val="center"/>
+          </w:tcPr>
+          <w:p>
+            <w:pPr>
+              <w:jc w:val="center"/>
+            </w:pPr>
+            <w:r>
+              <w:t>2</w:t>
             </w:r>
           </w:p>
         </w:tc>
@@ -3051,6 +3060,27 @@
         <w:tc>
           <w:tcPr>
             <w:tcW w:w="0" w:type="auto"/>
+            <w:tcBorders>
+              <w:top w:val="single" w:sz="4" w:space="0" w:color="auto"/>
+              <w:left w:val="single" w:sz="4" w:space="0" w:color="auto"/>
+              <w:bottom w:val="single" w:sz="4" w:space="0" w:color="auto"/>
+              <w:right w:val="single" w:sz="4" w:space="0" w:color="auto"/>
+            </w:tcBorders>
+            <w:shd w:val="clear" w:color="auto" w:fill="FFC000"/>
+            <w:vAlign w:val="center"/>
+          </w:tcPr>
+          <w:p>
+            <w:pPr>
+              <w:jc w:val="center"/>
+            </w:pPr>
+            <w:r>
+              <w:t>3</w:t>
+            </w:r>
+          </w:p>
+        </w:tc>
+        <w:tc>
+          <w:tcPr>
+            <w:tcW w:w="0" w:type="auto"/>
             <w:vMerge w:val="restart"/>
             <w:tcBorders>
               <w:top w:val="single" w:sz="4" w:space="0" w:color="auto"/>
@@ -3139,21 +3169,17 @@
           <w:tcPr>
             <w:tcW w:w="0" w:type="auto"/>
             <w:tcBorders>
-              <w:top w:val="single" w:sz="4" w:space="0" w:color="auto"/>
+              <w:top w:val="nil"/>
               <w:left w:val="single" w:sz="4" w:space="0" w:color="auto"/>
               <w:bottom w:val="single" w:sz="4" w:space="0" w:color="auto"/>
               <w:right w:val="single" w:sz="4" w:space="0" w:color="auto"/>
             </w:tcBorders>
-            <w:shd w:val="clear" w:color="auto" w:fill="FFFF00"/>
-            <w:vAlign w:val="center"/>
-          </w:tcPr>
-          <w:p>
-            <w:pPr>
-              <w:jc w:val="center"/>
-            </w:pPr>
-            <w:r>
-              <w:t>2</w:t>
-            </w:r>
+            <w:shd w:val="clear" w:color="auto" w:fill="auto"/>
+          </w:tcPr>
+          <w:p>
+            <w:pPr>
+              <w:jc w:val="center"/>
+            </w:pPr>
           </w:p>
         </w:tc>
         <w:tc>
@@ -3207,15 +3233,15 @@
               <w:bottom w:val="single" w:sz="4" w:space="0" w:color="auto"/>
               <w:right w:val="single" w:sz="4" w:space="0" w:color="auto"/>
             </w:tcBorders>
-            <w:shd w:val="clear" w:color="auto" w:fill="FFC000"/>
-            <w:vAlign w:val="center"/>
-          </w:tcPr>
-          <w:p>
-            <w:pPr>
-              <w:jc w:val="center"/>
-            </w:pPr>
-            <w:r>
-              <w:t>3</w:t>
+            <w:shd w:val="clear" w:color="auto" w:fill="FFFF00"/>
+            <w:vAlign w:val="center"/>
+          </w:tcPr>
+          <w:p>
+            <w:pPr>
+              <w:jc w:val="center"/>
+            </w:pPr>
+            <w:r>
+              <w:t>2</w:t>
             </w:r>
           </w:p>
         </w:tc>
@@ -3264,6 +3290,27 @@
         <w:tc>
           <w:tcPr>
             <w:tcW w:w="0" w:type="auto"/>
+            <w:tcBorders>
+              <w:top w:val="single" w:sz="4" w:space="0" w:color="auto"/>
+              <w:left w:val="single" w:sz="4" w:space="0" w:color="auto"/>
+              <w:bottom w:val="single" w:sz="4" w:space="0" w:color="auto"/>
+              <w:right w:val="single" w:sz="4" w:space="0" w:color="auto"/>
+            </w:tcBorders>
+            <w:shd w:val="clear" w:color="auto" w:fill="FFC000"/>
+            <w:vAlign w:val="center"/>
+          </w:tcPr>
+          <w:p>
+            <w:pPr>
+              <w:jc w:val="center"/>
+            </w:pPr>
+            <w:r>
+              <w:t>3</w:t>
+            </w:r>
+          </w:p>
+        </w:tc>
+        <w:tc>
+          <w:tcPr>
+            <w:tcW w:w="0" w:type="auto"/>
             <w:vMerge/>
             <w:tcBorders>
               <w:top w:val="single" w:sz="4" w:space="0" w:color="auto"/>
@@ -3304,6 +3351,16 @@
               <w:bottom w:val="nil"/>
             </w:tcBorders>
             <w:vAlign w:val="center"/>
+          </w:tcPr>
+          <w:p/>
+        </w:tc>
+        <w:tc>
+          <w:tcPr>
+            <w:tcW w:w="0" w:type="auto"/>
+            <w:tcBorders>
+              <w:top w:val="single" w:sz="4" w:space="0" w:color="auto"/>
+              <w:bottom w:val="nil"/>
+            </w:tcBorders>
           </w:tcPr>
           <w:p/>
         </w:tc>
@@ -3525,7 +3582,7 @@
         <w:sz w:val="16"/>
         <w:szCs w:val="16"/>
       </w:rPr>
-      <w:t>2024-0728-0943</w:t>
+      <w:t>2024-0728-1107</w:t>
     </w:r>
     <w:r>
       <w:rPr>
@@ -3676,7 +3733,7 @@
         <v:path o:extrusionok="f" gradientshapeok="t" o:connecttype="rect"/>
         <o:lock v:ext="edit" aspectratio="t"/>
       </v:shapetype>
-      <v:shape id="_x0000_i1092" type="#_x0000_t75" style="width:25.7pt;height:32.45pt;visibility:visible;mso-wrap-style:square" o:bullet="t">
+      <v:shape id="_x0000_i1048" type="#_x0000_t75" style="width:25.7pt;height:32.45pt;visibility:visible;mso-wrap-style:square" o:bullet="t">
         <v:imagedata r:id="rId1" o:title=""/>
       </v:shape>
     </w:pict>

</xml_diff>

<commit_message>
Amélioration du texte sur la diversité
</commit_message>
<xml_diff>
--- a/Donjons-et-Barons-les-regles-avec-diversité.docx
+++ b/Donjons-et-Barons-les-regles-avec-diversité.docx
@@ -323,14 +323,35 @@
           <w:b/>
           <w:bCs/>
         </w:rPr>
-        <w:t xml:space="preserve">types </w:t>
+        <w:t>couleurs</w:t>
       </w:r>
       <w:r>
         <w:rPr>
           <w:b/>
           <w:bCs/>
         </w:rPr>
-        <w:t>différents</w:t>
+        <w:t xml:space="preserve"> </w:t>
+      </w:r>
+      <w:r>
+        <w:rPr>
+          <w:b/>
+          <w:bCs/>
+        </w:rPr>
+        <w:t>différent</w:t>
+      </w:r>
+      <w:r>
+        <w:rPr>
+          <w:b/>
+          <w:bCs/>
+        </w:rPr>
+        <w:t>e</w:t>
+      </w:r>
+      <w:r>
+        <w:rPr>
+          <w:b/>
+          <w:bCs/>
+        </w:rPr>
+        <w:t>s</w:t>
       </w:r>
       <w:r>
         <w:t xml:space="preserve"> </w:t>
@@ -362,14 +383,28 @@
           <w:b/>
           <w:bCs/>
         </w:rPr>
-        <w:t xml:space="preserve">types </w:t>
+        <w:t>couleurs</w:t>
       </w:r>
       <w:r>
         <w:rPr>
           <w:b/>
           <w:bCs/>
         </w:rPr>
-        <w:t>différents</w:t>
+        <w:t xml:space="preserve"> différent</w:t>
+      </w:r>
+      <w:r>
+        <w:rPr>
+          <w:b/>
+          <w:bCs/>
+        </w:rPr>
+        <w:t>e</w:t>
+      </w:r>
+      <w:r>
+        <w:rPr>
+          <w:b/>
+          <w:bCs/>
+        </w:rPr>
+        <w:t>s</w:t>
       </w:r>
       <w:r>
         <w:t xml:space="preserve"> </w:t>
@@ -401,14 +436,28 @@
           <w:b/>
           <w:bCs/>
         </w:rPr>
-        <w:t xml:space="preserve">types </w:t>
+        <w:t>couleurs</w:t>
       </w:r>
       <w:r>
         <w:rPr>
           <w:b/>
           <w:bCs/>
         </w:rPr>
-        <w:t>différents</w:t>
+        <w:t xml:space="preserve"> différent</w:t>
+      </w:r>
+      <w:r>
+        <w:rPr>
+          <w:b/>
+          <w:bCs/>
+        </w:rPr>
+        <w:t>e</w:t>
+      </w:r>
+      <w:r>
+        <w:rPr>
+          <w:b/>
+          <w:bCs/>
+        </w:rPr>
+        <w:t>s</w:t>
       </w:r>
       <w:r>
         <w:t xml:space="preserve"> </w:t>
@@ -422,7 +471,10 @@
         <w:jc w:val="both"/>
       </w:pPr>
       <w:r>
-        <w:t>Le nombre de types est comptés comme si les tuiles gagnées étaient groupées en paquet, un paquet pour chaque type de tuiles : le nombre de types gagnés correspond au nombre de paquets constitués. En image :</w:t>
+        <w:t>En image</w:t>
+      </w:r>
+      <w:r>
+        <w:t>, à une permutation près des 4 couleurs :</w:t>
       </w:r>
     </w:p>
     <w:tbl>
@@ -1533,7 +1585,7 @@
               <mc:AlternateContent>
                 <mc:Choice Requires="wpc">
                   <w:drawing>
-                    <wp:inline distT="0" distB="0" distL="0" distR="0" wp14:anchorId="1194A8DA" wp14:editId="711F42D4">
+                    <wp:inline distT="0" distB="0" distL="0" distR="0" wp14:anchorId="1194A8DA" wp14:editId="3C69F073">
                       <wp:extent cx="2337207" cy="423545"/>
                       <wp:effectExtent l="0" t="0" r="6350" b="0"/>
                       <wp:docPr id="442886982" name="Zone de dessin 5"/>
@@ -1772,7 +1824,7 @@
               <mc:AlternateContent>
                 <mc:Choice Requires="wpc">
                   <w:drawing>
-                    <wp:inline distT="0" distB="0" distL="0" distR="0" wp14:anchorId="0C6AECCE" wp14:editId="77D99468">
+                    <wp:inline distT="0" distB="0" distL="0" distR="0" wp14:anchorId="0C6AECCE" wp14:editId="1ABC1478">
                       <wp:extent cx="2351837" cy="423545"/>
                       <wp:effectExtent l="0" t="0" r="0" b="0"/>
                       <wp:docPr id="313718757" name="Zone de dessin 5"/>
@@ -1995,7 +2047,7 @@
               <mc:AlternateContent>
                 <mc:Choice Requires="wpc">
                   <w:drawing>
-                    <wp:inline distT="0" distB="0" distL="0" distR="0" wp14:anchorId="13C15CB3" wp14:editId="648C5D06">
+                    <wp:inline distT="0" distB="0" distL="0" distR="0" wp14:anchorId="13C15CB3" wp14:editId="090EE035">
                       <wp:extent cx="2351837" cy="423545"/>
                       <wp:effectExtent l="0" t="0" r="0" b="0"/>
                       <wp:docPr id="1650422637" name="Zone de dessin 5"/>
@@ -2218,7 +2270,7 @@
               <mc:AlternateContent>
                 <mc:Choice Requires="wpc">
                   <w:drawing>
-                    <wp:inline distT="0" distB="0" distL="0" distR="0" wp14:anchorId="1E31E86A" wp14:editId="4E59C2A0">
+                    <wp:inline distT="0" distB="0" distL="0" distR="0" wp14:anchorId="1E31E86A" wp14:editId="176E99CC">
                       <wp:extent cx="2296414" cy="423545"/>
                       <wp:effectExtent l="0" t="0" r="8890" b="0"/>
                       <wp:docPr id="646657811" name="Zone de dessin 5"/>
@@ -2458,7 +2510,13 @@
       </w:pPr>
       <w:bookmarkStart w:id="0" w:name="_Toc119165126"/>
       <w:r>
-        <w:t>Recrutement spécial de la tuile-1</w:t>
+        <w:t>Recrutement spécial de la tuile</w:t>
+      </w:r>
+      <w:r>
+        <w:t xml:space="preserve"> T</w:t>
+      </w:r>
+      <w:r>
+        <w:t>1</w:t>
       </w:r>
     </w:p>
     <w:p>
@@ -2466,7 +2524,25 @@
         <w:jc w:val="both"/>
       </w:pPr>
       <w:r>
-        <w:t>La tuile-1, en abrégé « T1 », permet de recruter plus de troupe : +1 sur le barème lorsque le bonus est utilisé.</w:t>
+        <w:t>La tuile</w:t>
+      </w:r>
+      <w:r>
+        <w:t xml:space="preserve"> </w:t>
+      </w:r>
+      <w:r>
+        <w:t>« T1 »</w:t>
+      </w:r>
+      <w:r>
+        <w:t xml:space="preserve"> (</w:t>
+      </w:r>
+      <w:r>
+        <w:t>à 1 point de victoire</w:t>
+      </w:r>
+      <w:r>
+        <w:t>)</w:t>
+      </w:r>
+      <w:r>
+        <w:t xml:space="preserve"> permet de recruter plus de troupe : +1 sur le barème lorsque le bonus est utilisé.</w:t>
       </w:r>
     </w:p>
     <w:tbl>
@@ -3582,7 +3658,7 @@
         <w:sz w:val="16"/>
         <w:szCs w:val="16"/>
       </w:rPr>
-      <w:t>2024-0728-1107</w:t>
+      <w:t>2024-0728-2118</w:t>
     </w:r>
     <w:r>
       <w:rPr>
@@ -3733,7 +3809,7 @@
         <v:path o:extrusionok="f" gradientshapeok="t" o:connecttype="rect"/>
         <o:lock v:ext="edit" aspectratio="t"/>
       </v:shapetype>
-      <v:shape id="_x0000_i1048" type="#_x0000_t75" style="width:25.7pt;height:32.45pt;visibility:visible;mso-wrap-style:square" o:bullet="t">
+      <v:shape id="_x0000_i1032" type="#_x0000_t75" style="width:25.7pt;height:32.45pt;visibility:visible;mso-wrap-style:square" o:bullet="t">
         <v:imagedata r:id="rId1" o:title=""/>
       </v:shape>
     </w:pict>

</xml_diff>